<commit_message>
Summary of the memory
</commit_message>
<xml_diff>
--- a/page-garde.docx
+++ b/page-garde.docx
@@ -217,105 +217,129 @@
         </w:rPr>
       </w:pPr>
       <w:r>
-        <w:rPr/>
-      </w:r>
-    </w:p>
-    <w:p>
-      <w:pPr>
-        <w:pStyle w:val="Normal"/>
-        <w:bidi w:val="0"/>
-        <w:jc w:val="center"/>
-        <w:rPr>
-          <w:sz w:val="28"/>
-          <w:szCs w:val="28"/>
-        </w:rPr>
-      </w:pPr>
-      <w:r>
-        <w:rPr/>
-      </w:r>
-    </w:p>
-    <w:p>
-      <w:pPr>
-        <w:pStyle w:val="Normal"/>
-        <w:bidi w:val="0"/>
-        <w:jc w:val="center"/>
-        <w:rPr>
-          <w:sz w:val="28"/>
-          <w:szCs w:val="28"/>
-        </w:rPr>
-      </w:pPr>
-      <w:r>
-        <w:rPr/>
-      </w:r>
-    </w:p>
-    <w:p>
-      <w:pPr>
-        <w:pStyle w:val="Normal"/>
-        <w:bidi w:val="0"/>
-        <w:jc w:val="center"/>
-        <w:rPr>
-          <w:sz w:val="28"/>
-          <w:szCs w:val="28"/>
-        </w:rPr>
-      </w:pPr>
-      <w:r>
-        <w:rPr/>
-      </w:r>
-    </w:p>
-    <w:p>
-      <w:pPr>
-        <w:pStyle w:val="Normal"/>
-        <w:bidi w:val="0"/>
-        <w:jc w:val="center"/>
-        <w:rPr>
-          <w:sz w:val="28"/>
-          <w:szCs w:val="28"/>
-        </w:rPr>
-      </w:pPr>
-      <w:r>
-        <w:rPr/>
-      </w:r>
-    </w:p>
-    <w:p>
-      <w:pPr>
-        <w:pStyle w:val="Normal"/>
-        <w:bidi w:val="0"/>
-        <w:jc w:val="center"/>
-        <w:rPr>
-          <w:sz w:val="28"/>
-          <w:szCs w:val="28"/>
-        </w:rPr>
-      </w:pPr>
-      <w:r>
-        <w:rPr/>
-      </w:r>
-    </w:p>
-    <w:p>
-      <w:pPr>
-        <w:pStyle w:val="Normal"/>
-        <w:bidi w:val="0"/>
-        <w:jc w:val="center"/>
-        <w:rPr>
-          <w:sz w:val="28"/>
-          <w:szCs w:val="28"/>
-        </w:rPr>
-      </w:pPr>
-      <w:r>
-        <w:rPr/>
-      </w:r>
-    </w:p>
-    <w:p>
-      <w:pPr>
-        <w:pStyle w:val="Normal"/>
-        <w:bidi w:val="0"/>
-        <w:jc w:val="center"/>
-        <w:rPr>
-          <w:sz w:val="28"/>
-          <w:szCs w:val="28"/>
-        </w:rPr>
-      </w:pPr>
-      <w:r>
-        <w:rPr/>
+        <w:rPr>
+          <w:sz w:val="28"/>
+          <w:szCs w:val="28"/>
+        </w:rPr>
+      </w:r>
+    </w:p>
+    <w:p>
+      <w:pPr>
+        <w:pStyle w:val="Normal"/>
+        <w:bidi w:val="0"/>
+        <w:jc w:val="center"/>
+        <w:rPr>
+          <w:sz w:val="28"/>
+          <w:szCs w:val="28"/>
+        </w:rPr>
+      </w:pPr>
+      <w:r>
+        <w:rPr>
+          <w:sz w:val="28"/>
+          <w:szCs w:val="28"/>
+        </w:rPr>
+      </w:r>
+    </w:p>
+    <w:p>
+      <w:pPr>
+        <w:pStyle w:val="Normal"/>
+        <w:bidi w:val="0"/>
+        <w:jc w:val="center"/>
+        <w:rPr>
+          <w:sz w:val="28"/>
+          <w:szCs w:val="28"/>
+        </w:rPr>
+      </w:pPr>
+      <w:r>
+        <w:rPr>
+          <w:sz w:val="28"/>
+          <w:szCs w:val="28"/>
+        </w:rPr>
+      </w:r>
+    </w:p>
+    <w:p>
+      <w:pPr>
+        <w:pStyle w:val="Normal"/>
+        <w:bidi w:val="0"/>
+        <w:jc w:val="center"/>
+        <w:rPr>
+          <w:sz w:val="28"/>
+          <w:szCs w:val="28"/>
+        </w:rPr>
+      </w:pPr>
+      <w:r>
+        <w:rPr>
+          <w:sz w:val="28"/>
+          <w:szCs w:val="28"/>
+        </w:rPr>
+      </w:r>
+    </w:p>
+    <w:p>
+      <w:pPr>
+        <w:pStyle w:val="Normal"/>
+        <w:bidi w:val="0"/>
+        <w:jc w:val="center"/>
+        <w:rPr>
+          <w:sz w:val="28"/>
+          <w:szCs w:val="28"/>
+        </w:rPr>
+      </w:pPr>
+      <w:r>
+        <w:rPr>
+          <w:sz w:val="28"/>
+          <w:szCs w:val="28"/>
+        </w:rPr>
+      </w:r>
+    </w:p>
+    <w:p>
+      <w:pPr>
+        <w:pStyle w:val="Normal"/>
+        <w:bidi w:val="0"/>
+        <w:jc w:val="center"/>
+        <w:rPr>
+          <w:sz w:val="28"/>
+          <w:szCs w:val="28"/>
+        </w:rPr>
+      </w:pPr>
+      <w:r>
+        <w:rPr>
+          <w:sz w:val="28"/>
+          <w:szCs w:val="28"/>
+        </w:rPr>
+      </w:r>
+    </w:p>
+    <w:p>
+      <w:pPr>
+        <w:pStyle w:val="Normal"/>
+        <w:bidi w:val="0"/>
+        <w:jc w:val="center"/>
+        <w:rPr>
+          <w:sz w:val="28"/>
+          <w:szCs w:val="28"/>
+        </w:rPr>
+      </w:pPr>
+      <w:r>
+        <w:rPr>
+          <w:sz w:val="28"/>
+          <w:szCs w:val="28"/>
+        </w:rPr>
+      </w:r>
+    </w:p>
+    <w:p>
+      <w:pPr>
+        <w:pStyle w:val="Normal"/>
+        <w:bidi w:val="0"/>
+        <w:jc w:val="center"/>
+        <w:rPr>
+          <w:sz w:val="28"/>
+          <w:szCs w:val="28"/>
+        </w:rPr>
+      </w:pPr>
+      <w:r>
+        <w:rPr>
+          <w:sz w:val="28"/>
+          <w:szCs w:val="28"/>
+        </w:rPr>
       </w:r>
     </w:p>
     <w:p>
@@ -857,7 +881,7 @@
           <w:sz w:val="28"/>
           <w:szCs w:val="28"/>
         </w:rPr>
-        <w:t>Encadreur pédagogique</w:t>
+        <w:t>Encadreur</w:t>
       </w:r>
       <w:r>
         <w:rPr>
@@ -883,12 +907,7 @@
         </w:rPr>
       </w:pPr>
       <w:r>
-        <w:rPr>
-          <w:b w:val="false"/>
-          <w:bCs w:val="false"/>
-          <w:sz w:val="28"/>
-          <w:szCs w:val="28"/>
-        </w:rPr>
+        <w:rPr/>
       </w:r>
     </w:p>
     <w:sectPr>
@@ -898,6 +917,7 @@
       <w:pgNumType w:fmt="decimal"/>
       <w:formProt w:val="false"/>
       <w:textDirection w:val="lrTb"/>
+      <w:docGrid w:type="default" w:linePitch="100" w:charSpace="0"/>
     </w:sectPr>
   </w:body>
 </w:document>
@@ -917,7 +937,6 @@
     </w:rPrDefault>
     <w:pPrDefault>
       <w:pPr>
-        <w:widowControl/>
         <w:suppressAutoHyphens w:val="true"/>
       </w:pPr>
     </w:pPrDefault>
@@ -927,7 +946,10 @@
     <w:qFormat/>
     <w:pPr>
       <w:widowControl/>
+      <w:suppressAutoHyphens w:val="true"/>
       <w:bidi w:val="0"/>
+      <w:spacing w:before="0" w:after="0"/>
+      <w:jc w:val="left"/>
     </w:pPr>
     <w:rPr>
       <w:rFonts w:ascii="Liberation Serif" w:hAnsi="Liberation Serif" w:eastAsia="Noto Serif CJK SC" w:cs="Lohit Devanagari"/>

</xml_diff>

<commit_message>
Latest modif and commit
</commit_message>
<xml_diff>
--- a/page-garde.docx
+++ b/page-garde.docx
@@ -359,71 +359,51 @@
         <w:jc w:val="center"/>
         <w:rPr>
           <w:rFonts w:ascii="Latin Modern Math" w:hAnsi="Latin Modern Math"/>
-          <w:sz w:val="28"/>
-          <w:szCs w:val="28"/>
-        </w:rPr>
-      </w:pPr>
-      <w:r>
-        <w:rPr>
-          <w:rFonts w:ascii="Latin Modern Math" w:hAnsi="Latin Modern Math"/>
-          <w:sz w:val="28"/>
-          <w:szCs w:val="28"/>
-        </w:rPr>
-      </w:r>
-    </w:p>
-    <w:p>
-      <w:pPr>
-        <w:pStyle w:val="Normal"/>
-        <w:bidi w:val="0"/>
-        <w:jc w:val="center"/>
-        <w:rPr>
-          <w:rFonts w:ascii="Latin Modern Math" w:hAnsi="Latin Modern Math"/>
-          <w:sz w:val="28"/>
-          <w:szCs w:val="28"/>
-        </w:rPr>
-      </w:pPr>
-      <w:r>
-        <w:rPr>
-          <w:rFonts w:ascii="Latin Modern Math" w:hAnsi="Latin Modern Math"/>
-          <w:sz w:val="28"/>
-          <w:szCs w:val="28"/>
-        </w:rPr>
-      </w:r>
-    </w:p>
-    <w:p>
-      <w:pPr>
-        <w:pStyle w:val="Normal"/>
-        <w:bidi w:val="0"/>
-        <w:jc w:val="center"/>
-        <w:rPr>
-          <w:rFonts w:ascii="Latin Modern Math" w:hAnsi="Latin Modern Math"/>
-        </w:rPr>
-      </w:pPr>
-      <w:r>
-        <w:rPr>
-          <w:rFonts w:ascii="Latin Modern Math" w:hAnsi="Latin Modern Math"/>
-          <w:sz w:val="28"/>
-          <w:szCs w:val="28"/>
-        </w:rPr>
-        <w:t>Mémoire en vue de l’obtention du diplôme de Master en</w:t>
-      </w:r>
-    </w:p>
-    <w:p>
-      <w:pPr>
-        <w:pStyle w:val="Normal"/>
-        <w:bidi w:val="0"/>
-        <w:jc w:val="center"/>
-        <w:rPr>
-          <w:rFonts w:ascii="Latin Modern Math" w:hAnsi="Latin Modern Math"/>
-        </w:rPr>
-      </w:pPr>
-      <w:r>
-        <w:rPr>
-          <w:rFonts w:ascii="Latin Modern Math" w:hAnsi="Latin Modern Math"/>
-          <w:sz w:val="28"/>
-          <w:szCs w:val="28"/>
-        </w:rPr>
-        <w:t>Combinatoire et Optimisation</w:t>
+        </w:rPr>
+      </w:pPr>
+      <w:r>
+        <w:rPr>
+          <w:rFonts w:ascii="Latin Modern Math" w:hAnsi="Latin Modern Math"/>
+          <w:sz w:val="28"/>
+          <w:szCs w:val="28"/>
+        </w:rPr>
+        <w:t xml:space="preserve">Mémoire en vue de l’obtention du diplôme de Master </w:t>
+      </w:r>
+    </w:p>
+    <w:p>
+      <w:pPr>
+        <w:pStyle w:val="Normal"/>
+        <w:bidi w:val="0"/>
+        <w:jc w:val="center"/>
+        <w:rPr>
+          <w:rFonts w:ascii="Latin Modern Math" w:hAnsi="Latin Modern Math"/>
+        </w:rPr>
+      </w:pPr>
+      <w:r>
+        <w:rPr>
+          <w:rFonts w:ascii="Latin Modern Math" w:hAnsi="Latin Modern Math"/>
+          <w:sz w:val="28"/>
+          <w:szCs w:val="28"/>
+        </w:rPr>
+        <w:t>Parcours : Mathématiques Appliquées</w:t>
+      </w:r>
+    </w:p>
+    <w:p>
+      <w:pPr>
+        <w:pStyle w:val="Normal"/>
+        <w:bidi w:val="0"/>
+        <w:jc w:val="center"/>
+        <w:rPr>
+          <w:rFonts w:ascii="Latin Modern Math" w:hAnsi="Latin Modern Math"/>
+        </w:rPr>
+      </w:pPr>
+      <w:r>
+        <w:rPr>
+          <w:rFonts w:ascii="Latin Modern Math" w:hAnsi="Latin Modern Math"/>
+          <w:sz w:val="28"/>
+          <w:szCs w:val="28"/>
+        </w:rPr>
+        <w:t>Spécialité : Combinatoire et Optimisation</w:t>
       </w:r>
     </w:p>
     <w:p>
@@ -788,38 +768,38 @@
         </w:rPr>
       </w:pPr>
       <w:r>
-        <w:rPr/>
-      </w:r>
-    </w:p>
-    <w:p>
-      <w:pPr>
-        <w:pStyle w:val="Normal"/>
-        <w:bidi w:val="0"/>
-        <w:jc w:val="center"/>
-        <w:rPr>
-          <w:rFonts w:ascii="Latin Modern Math" w:hAnsi="Latin Modern Math"/>
-        </w:rPr>
-      </w:pPr>
-      <w:r>
-        <w:rPr/>
-      </w:r>
-    </w:p>
-    <w:p>
-      <w:pPr>
-        <w:pStyle w:val="Normal"/>
-        <w:bidi w:val="0"/>
-        <w:jc w:val="center"/>
-        <w:rPr>
-          <w:rFonts w:ascii="Latin Modern Math" w:hAnsi="Latin Modern Math"/>
-        </w:rPr>
-      </w:pPr>
-      <w:r>
-        <w:rPr>
-          <w:rFonts w:ascii="Latin Modern Math" w:hAnsi="Latin Modern Math"/>
-          <w:b w:val="false"/>
-          <w:bCs w:val="false"/>
-          <w:sz w:val="28"/>
-          <w:szCs w:val="28"/>
+        <w:rPr>
+          <w:rFonts w:ascii="Latin Modern Math" w:hAnsi="Latin Modern Math"/>
+        </w:rPr>
+      </w:r>
+    </w:p>
+    <w:p>
+      <w:pPr>
+        <w:pStyle w:val="Normal"/>
+        <w:bidi w:val="0"/>
+        <w:jc w:val="center"/>
+        <w:rPr>
+          <w:rFonts w:ascii="Latin Modern Math" w:hAnsi="Latin Modern Math"/>
+        </w:rPr>
+      </w:pPr>
+      <w:r>
+        <w:rPr>
+          <w:rFonts w:ascii="Latin Modern Math" w:hAnsi="Latin Modern Math"/>
+        </w:rPr>
+      </w:r>
+    </w:p>
+    <w:p>
+      <w:pPr>
+        <w:pStyle w:val="Normal"/>
+        <w:bidi w:val="0"/>
+        <w:jc w:val="center"/>
+        <w:rPr>
+          <w:rFonts w:ascii="Latin Modern Math" w:hAnsi="Latin Modern Math"/>
+        </w:rPr>
+      </w:pPr>
+      <w:r>
+        <w:rPr>
+          <w:rFonts w:ascii="Latin Modern Math" w:hAnsi="Latin Modern Math"/>
         </w:rPr>
       </w:r>
     </w:p>
@@ -939,19 +919,6 @@
           <w:szCs w:val="28"/>
         </w:rPr>
         <w:t xml:space="preserve"> : M. Arthur RANDRIANARIVONY (Université d’Antananarivo)</w:t>
-      </w:r>
-    </w:p>
-    <w:p>
-      <w:pPr>
-        <w:pStyle w:val="Normal"/>
-        <w:bidi w:val="0"/>
-        <w:jc w:val="left"/>
-        <w:rPr>
-          <w:rFonts w:ascii="Latin Modern Math" w:hAnsi="Latin Modern Math"/>
-        </w:rPr>
-      </w:pPr>
-      <w:r>
-        <w:rPr/>
       </w:r>
     </w:p>
     <w:sectPr>

</xml_diff>

<commit_message>
The latest correction after sliding
</commit_message>
<xml_diff>
--- a/page-garde.docx
+++ b/page-garde.docx
@@ -619,7 +619,27 @@
           <w:sz w:val="28"/>
           <w:szCs w:val="28"/>
         </w:rPr>
-        <w:t>Présenté le                                       par :</w:t>
+        <w:t xml:space="preserve">Présenté le </w:t>
+      </w:r>
+      <w:r>
+        <w:rPr>
+          <w:rFonts w:ascii="Latin Modern Math" w:hAnsi="Latin Modern Math"/>
+          <w:b/>
+          <w:bCs/>
+          <w:sz w:val="28"/>
+          <w:szCs w:val="28"/>
+        </w:rPr>
+        <w:t>15 mars 2024</w:t>
+      </w:r>
+      <w:r>
+        <w:rPr>
+          <w:rFonts w:ascii="Latin Modern Math" w:hAnsi="Latin Modern Math"/>
+          <w:b/>
+          <w:bCs/>
+          <w:sz w:val="28"/>
+          <w:szCs w:val="28"/>
+        </w:rPr>
+        <w:t xml:space="preserve">  par :</w:t>
       </w:r>
     </w:p>
     <w:p>

</xml_diff>